<commit_message>
Worked on 3-4, added 3-5, 3-6, 3-8
</commit_message>
<xml_diff>
--- a/Workbook 3/Workbook 3.docx
+++ b/Workbook 3/Workbook 3.docx
@@ -808,7 +808,7 @@
       </w:tblPr>
       <w:tblGrid>
         <w:gridCol w:w="222"/>
-        <w:gridCol w:w="9976"/>
+        <w:gridCol w:w="10136"/>
       </w:tblGrid>
       <w:tr>
         <w:tc>
@@ -2899,8 +2899,6 @@
                 </wp:inline>
               </w:drawing>
             </w:r>
-            <w:bookmarkStart w:id="0" w:name="_GoBack"/>
-            <w:bookmarkEnd w:id="0"/>
           </w:p>
         </w:tc>
       </w:tr>
@@ -3098,7 +3096,54 @@
               <w:spacing w:after="0" w:line="276" w:lineRule="auto"/>
               <w:contextualSpacing/>
               <w:jc w:val="both"/>
-            </w:pPr>
+              <w:rPr>
+                <w:rFonts w:hint="default"/>
+                <w:lang w:val="en-US"/>
+              </w:rPr>
+            </w:pPr>
+            <w:r>
+              <w:rPr>
+                <w:rFonts w:hint="default"/>
+                <w:lang w:val="en-US"/>
+              </w:rPr>
+              <w:drawing>
+                <wp:inline distT="0" distB="0" distL="114300" distR="114300">
+                  <wp:extent cx="6294755" cy="6518275"/>
+                  <wp:effectExtent l="0" t="0" r="4445" b="9525"/>
+                  <wp:docPr id="17" name="Picture 17" descr="Снимок экрана 2025-04-30 в 13.03.21"/>
+                  <wp:cNvGraphicFramePr>
+                    <a:graphicFrameLocks xmlns:a="http://schemas.openxmlformats.org/drawingml/2006/main" noChangeAspect="1"/>
+                  </wp:cNvGraphicFramePr>
+                  <a:graphic xmlns:a="http://schemas.openxmlformats.org/drawingml/2006/main">
+                    <a:graphicData uri="http://schemas.openxmlformats.org/drawingml/2006/picture">
+                      <pic:pic xmlns:pic="http://schemas.openxmlformats.org/drawingml/2006/picture">
+                        <pic:nvPicPr>
+                          <pic:cNvPr id="17" name="Picture 17" descr="Снимок экрана 2025-04-30 в 13.03.21"/>
+                          <pic:cNvPicPr>
+                            <a:picLocks noChangeAspect="1"/>
+                          </pic:cNvPicPr>
+                        </pic:nvPicPr>
+                        <pic:blipFill>
+                          <a:blip r:embed="rId21"/>
+                          <a:stretch>
+                            <a:fillRect/>
+                          </a:stretch>
+                        </pic:blipFill>
+                        <pic:spPr>
+                          <a:xfrm>
+                            <a:off x="0" y="0"/>
+                            <a:ext cx="6294755" cy="6518275"/>
+                          </a:xfrm>
+                          <a:prstGeom prst="rect">
+                            <a:avLst/>
+                          </a:prstGeom>
+                        </pic:spPr>
+                      </pic:pic>
+                    </a:graphicData>
+                  </a:graphic>
+                </wp:inline>
+              </w:drawing>
+            </w:r>
           </w:p>
         </w:tc>
       </w:tr>
@@ -3171,7 +3216,54 @@
               <w:spacing w:after="0" w:line="276" w:lineRule="auto"/>
               <w:contextualSpacing/>
               <w:jc w:val="both"/>
-            </w:pPr>
+              <w:rPr>
+                <w:rFonts w:hint="default"/>
+                <w:lang w:val="en-US"/>
+              </w:rPr>
+            </w:pPr>
+            <w:r>
+              <w:rPr>
+                <w:rFonts w:hint="default"/>
+                <w:lang w:val="en-US"/>
+              </w:rPr>
+              <w:drawing>
+                <wp:inline distT="0" distB="0" distL="114300" distR="114300">
+                  <wp:extent cx="6292215" cy="1106170"/>
+                  <wp:effectExtent l="0" t="0" r="6985" b="11430"/>
+                  <wp:docPr id="18" name="Picture 18" descr="Снимок экрана 2025-04-30 в 13.03.41"/>
+                  <wp:cNvGraphicFramePr>
+                    <a:graphicFrameLocks xmlns:a="http://schemas.openxmlformats.org/drawingml/2006/main" noChangeAspect="1"/>
+                  </wp:cNvGraphicFramePr>
+                  <a:graphic xmlns:a="http://schemas.openxmlformats.org/drawingml/2006/main">
+                    <a:graphicData uri="http://schemas.openxmlformats.org/drawingml/2006/picture">
+                      <pic:pic xmlns:pic="http://schemas.openxmlformats.org/drawingml/2006/picture">
+                        <pic:nvPicPr>
+                          <pic:cNvPr id="18" name="Picture 18" descr="Снимок экрана 2025-04-30 в 13.03.41"/>
+                          <pic:cNvPicPr>
+                            <a:picLocks noChangeAspect="1"/>
+                          </pic:cNvPicPr>
+                        </pic:nvPicPr>
+                        <pic:blipFill>
+                          <a:blip r:embed="rId22"/>
+                          <a:stretch>
+                            <a:fillRect/>
+                          </a:stretch>
+                        </pic:blipFill>
+                        <pic:spPr>
+                          <a:xfrm>
+                            <a:off x="0" y="0"/>
+                            <a:ext cx="6292215" cy="1106170"/>
+                          </a:xfrm>
+                          <a:prstGeom prst="rect">
+                            <a:avLst/>
+                          </a:prstGeom>
+                        </pic:spPr>
+                      </pic:pic>
+                    </a:graphicData>
+                  </a:graphic>
+                </wp:inline>
+              </w:drawing>
+            </w:r>
           </w:p>
         </w:tc>
       </w:tr>
@@ -3389,7 +3481,97 @@
               <w:spacing w:after="0" w:line="276" w:lineRule="auto"/>
               <w:contextualSpacing/>
               <w:jc w:val="both"/>
-            </w:pPr>
+              <w:rPr>
+                <w:rFonts w:hint="default"/>
+                <w:lang w:val="ru-RU"/>
+              </w:rPr>
+            </w:pPr>
+            <w:r>
+              <w:rPr>
+                <w:rFonts w:hint="default"/>
+                <w:lang w:val="ru-RU"/>
+              </w:rPr>
+              <w:drawing>
+                <wp:inline distT="0" distB="0" distL="114300" distR="114300">
+                  <wp:extent cx="4653280" cy="7216775"/>
+                  <wp:effectExtent l="0" t="0" r="20320" b="22225"/>
+                  <wp:docPr id="13" name="Picture 13" descr="Снимок экрана 2025-04-30 в 12.53.08"/>
+                  <wp:cNvGraphicFramePr>
+                    <a:graphicFrameLocks xmlns:a="http://schemas.openxmlformats.org/drawingml/2006/main" noChangeAspect="1"/>
+                  </wp:cNvGraphicFramePr>
+                  <a:graphic xmlns:a="http://schemas.openxmlformats.org/drawingml/2006/main">
+                    <a:graphicData uri="http://schemas.openxmlformats.org/drawingml/2006/picture">
+                      <pic:pic xmlns:pic="http://schemas.openxmlformats.org/drawingml/2006/picture">
+                        <pic:nvPicPr>
+                          <pic:cNvPr id="13" name="Picture 13" descr="Снимок экрана 2025-04-30 в 12.53.08"/>
+                          <pic:cNvPicPr>
+                            <a:picLocks noChangeAspect="1"/>
+                          </pic:cNvPicPr>
+                        </pic:nvPicPr>
+                        <pic:blipFill>
+                          <a:blip r:embed="rId23"/>
+                          <a:stretch>
+                            <a:fillRect/>
+                          </a:stretch>
+                        </pic:blipFill>
+                        <pic:spPr>
+                          <a:xfrm>
+                            <a:off x="0" y="0"/>
+                            <a:ext cx="4653280" cy="7216775"/>
+                          </a:xfrm>
+                          <a:prstGeom prst="rect">
+                            <a:avLst/>
+                          </a:prstGeom>
+                        </pic:spPr>
+                      </pic:pic>
+                    </a:graphicData>
+                  </a:graphic>
+                </wp:inline>
+              </w:drawing>
+            </w:r>
+            <w:r>
+              <w:rPr>
+                <w:rFonts w:hint="default"/>
+                <w:lang w:val="ru-RU"/>
+              </w:rPr>
+              <w:drawing>
+                <wp:inline distT="0" distB="0" distL="114300" distR="114300">
+                  <wp:extent cx="5791200" cy="3683000"/>
+                  <wp:effectExtent l="0" t="0" r="0" b="0"/>
+                  <wp:docPr id="12" name="Picture 12" descr="Снимок экрана 2025-04-30 в 12.52.26"/>
+                  <wp:cNvGraphicFramePr>
+                    <a:graphicFrameLocks xmlns:a="http://schemas.openxmlformats.org/drawingml/2006/main" noChangeAspect="1"/>
+                  </wp:cNvGraphicFramePr>
+                  <a:graphic xmlns:a="http://schemas.openxmlformats.org/drawingml/2006/main">
+                    <a:graphicData uri="http://schemas.openxmlformats.org/drawingml/2006/picture">
+                      <pic:pic xmlns:pic="http://schemas.openxmlformats.org/drawingml/2006/picture">
+                        <pic:nvPicPr>
+                          <pic:cNvPr id="12" name="Picture 12" descr="Снимок экрана 2025-04-30 в 12.52.26"/>
+                          <pic:cNvPicPr>
+                            <a:picLocks noChangeAspect="1"/>
+                          </pic:cNvPicPr>
+                        </pic:nvPicPr>
+                        <pic:blipFill>
+                          <a:blip r:embed="rId24"/>
+                          <a:stretch>
+                            <a:fillRect/>
+                          </a:stretch>
+                        </pic:blipFill>
+                        <pic:spPr>
+                          <a:xfrm>
+                            <a:off x="0" y="0"/>
+                            <a:ext cx="5791200" cy="3683000"/>
+                          </a:xfrm>
+                          <a:prstGeom prst="rect">
+                            <a:avLst/>
+                          </a:prstGeom>
+                        </pic:spPr>
+                      </pic:pic>
+                    </a:graphicData>
+                  </a:graphic>
+                </wp:inline>
+              </w:drawing>
+            </w:r>
           </w:p>
         </w:tc>
       </w:tr>
@@ -3462,12 +3644,152 @@
               <w:spacing w:after="0" w:line="276" w:lineRule="auto"/>
               <w:contextualSpacing/>
               <w:jc w:val="both"/>
-            </w:pPr>
+              <w:rPr>
+                <w:rFonts w:hint="default"/>
+                <w:lang w:val="ru-RU"/>
+              </w:rPr>
+            </w:pPr>
+            <w:r>
+              <w:rPr>
+                <w:rFonts w:hint="default"/>
+                <w:lang w:val="ru-RU"/>
+              </w:rPr>
+              <w:drawing>
+                <wp:inline distT="0" distB="0" distL="114300" distR="114300">
+                  <wp:extent cx="6192520" cy="1362075"/>
+                  <wp:effectExtent l="0" t="0" r="5080" b="9525"/>
+                  <wp:docPr id="14" name="Picture 14" descr="Снимок экрана 2025-04-30 в 12.53.35"/>
+                  <wp:cNvGraphicFramePr>
+                    <a:graphicFrameLocks xmlns:a="http://schemas.openxmlformats.org/drawingml/2006/main" noChangeAspect="1"/>
+                  </wp:cNvGraphicFramePr>
+                  <a:graphic xmlns:a="http://schemas.openxmlformats.org/drawingml/2006/main">
+                    <a:graphicData uri="http://schemas.openxmlformats.org/drawingml/2006/picture">
+                      <pic:pic xmlns:pic="http://schemas.openxmlformats.org/drawingml/2006/picture">
+                        <pic:nvPicPr>
+                          <pic:cNvPr id="14" name="Picture 14" descr="Снимок экрана 2025-04-30 в 12.53.35"/>
+                          <pic:cNvPicPr>
+                            <a:picLocks noChangeAspect="1"/>
+                          </pic:cNvPicPr>
+                        </pic:nvPicPr>
+                        <pic:blipFill>
+                          <a:blip r:embed="rId25"/>
+                          <a:stretch>
+                            <a:fillRect/>
+                          </a:stretch>
+                        </pic:blipFill>
+                        <pic:spPr>
+                          <a:xfrm>
+                            <a:off x="0" y="0"/>
+                            <a:ext cx="6192520" cy="1362075"/>
+                          </a:xfrm>
+                          <a:prstGeom prst="rect">
+                            <a:avLst/>
+                          </a:prstGeom>
+                        </pic:spPr>
+                      </pic:pic>
+                    </a:graphicData>
+                  </a:graphic>
+                </wp:inline>
+              </w:drawing>
+            </w:r>
+            <w:r>
+              <w:rPr>
+                <w:rFonts w:hint="default"/>
+                <w:lang w:val="ru-RU"/>
+              </w:rPr>
+              <w:drawing>
+                <wp:inline distT="0" distB="0" distL="114300" distR="114300">
+                  <wp:extent cx="6192520" cy="1362075"/>
+                  <wp:effectExtent l="0" t="0" r="5080" b="9525"/>
+                  <wp:docPr id="15" name="Picture 15" descr="Снимок экрана 2025-04-30 в 12.53.46"/>
+                  <wp:cNvGraphicFramePr>
+                    <a:graphicFrameLocks xmlns:a="http://schemas.openxmlformats.org/drawingml/2006/main" noChangeAspect="1"/>
+                  </wp:cNvGraphicFramePr>
+                  <a:graphic xmlns:a="http://schemas.openxmlformats.org/drawingml/2006/main">
+                    <a:graphicData uri="http://schemas.openxmlformats.org/drawingml/2006/picture">
+                      <pic:pic xmlns:pic="http://schemas.openxmlformats.org/drawingml/2006/picture">
+                        <pic:nvPicPr>
+                          <pic:cNvPr id="15" name="Picture 15" descr="Снимок экрана 2025-04-30 в 12.53.46"/>
+                          <pic:cNvPicPr>
+                            <a:picLocks noChangeAspect="1"/>
+                          </pic:cNvPicPr>
+                        </pic:nvPicPr>
+                        <pic:blipFill>
+                          <a:blip r:embed="rId26"/>
+                          <a:stretch>
+                            <a:fillRect/>
+                          </a:stretch>
+                        </pic:blipFill>
+                        <pic:spPr>
+                          <a:xfrm>
+                            <a:off x="0" y="0"/>
+                            <a:ext cx="6192520" cy="1362075"/>
+                          </a:xfrm>
+                          <a:prstGeom prst="rect">
+                            <a:avLst/>
+                          </a:prstGeom>
+                        </pic:spPr>
+                      </pic:pic>
+                    </a:graphicData>
+                  </a:graphic>
+                </wp:inline>
+              </w:drawing>
+            </w:r>
+            <w:r>
+              <w:rPr>
+                <w:rFonts w:hint="default"/>
+                <w:lang w:val="ru-RU"/>
+              </w:rPr>
+              <w:drawing>
+                <wp:inline distT="0" distB="0" distL="114300" distR="114300">
+                  <wp:extent cx="6297295" cy="1384935"/>
+                  <wp:effectExtent l="0" t="0" r="1905" b="12065"/>
+                  <wp:docPr id="16" name="Picture 16" descr="Снимок экрана 2025-04-30 в 12.53.56"/>
+                  <wp:cNvGraphicFramePr>
+                    <a:graphicFrameLocks xmlns:a="http://schemas.openxmlformats.org/drawingml/2006/main" noChangeAspect="1"/>
+                  </wp:cNvGraphicFramePr>
+                  <a:graphic xmlns:a="http://schemas.openxmlformats.org/drawingml/2006/main">
+                    <a:graphicData uri="http://schemas.openxmlformats.org/drawingml/2006/picture">
+                      <pic:pic xmlns:pic="http://schemas.openxmlformats.org/drawingml/2006/picture">
+                        <pic:nvPicPr>
+                          <pic:cNvPr id="16" name="Picture 16" descr="Снимок экрана 2025-04-30 в 12.53.56"/>
+                          <pic:cNvPicPr>
+                            <a:picLocks noChangeAspect="1"/>
+                          </pic:cNvPicPr>
+                        </pic:nvPicPr>
+                        <pic:blipFill>
+                          <a:blip r:embed="rId27"/>
+                          <a:stretch>
+                            <a:fillRect/>
+                          </a:stretch>
+                        </pic:blipFill>
+                        <pic:spPr>
+                          <a:xfrm>
+                            <a:off x="0" y="0"/>
+                            <a:ext cx="6297295" cy="1384935"/>
+                          </a:xfrm>
+                          <a:prstGeom prst="rect">
+                            <a:avLst/>
+                          </a:prstGeom>
+                        </pic:spPr>
+                      </pic:pic>
+                    </a:graphicData>
+                  </a:graphic>
+                </wp:inline>
+              </w:drawing>
+            </w:r>
           </w:p>
         </w:tc>
       </w:tr>
     </w:tbl>
-    <w:p/>
+    <w:p>
+      <w:pPr>
+        <w:rPr>
+          <w:rFonts w:hint="default"/>
+          <w:lang w:val="ru-RU"/>
+        </w:rPr>
+      </w:pPr>
+    </w:p>
     <w:p>
       <w:pPr>
         <w:spacing w:after="176" w:line="276" w:lineRule="auto"/>
@@ -3530,8 +3852,8 @@
         </w:tblCellMar>
       </w:tblPr>
       <w:tblGrid>
-        <w:gridCol w:w="242"/>
-        <w:gridCol w:w="9907"/>
+        <w:gridCol w:w="222"/>
+        <w:gridCol w:w="10176"/>
       </w:tblGrid>
       <w:tr>
         <w:tc>
@@ -4336,7 +4658,140 @@
               <w:spacing w:after="0" w:line="276" w:lineRule="auto"/>
               <w:contextualSpacing/>
               <w:jc w:val="both"/>
-            </w:pPr>
+              <w:rPr>
+                <w:rFonts w:hint="default"/>
+                <w:lang w:val="en-US"/>
+              </w:rPr>
+            </w:pPr>
+            <w:r>
+              <w:rPr>
+                <w:rFonts w:hint="default"/>
+                <w:lang w:val="en-US"/>
+              </w:rPr>
+              <w:drawing>
+                <wp:inline distT="0" distB="0" distL="114300" distR="114300">
+                  <wp:extent cx="6305550" cy="8058150"/>
+                  <wp:effectExtent l="0" t="0" r="19050" b="19050"/>
+                  <wp:docPr id="19" name="Picture 19" descr="Снимок экрана 2025-04-30 в 13.28.47"/>
+                  <wp:cNvGraphicFramePr>
+                    <a:graphicFrameLocks xmlns:a="http://schemas.openxmlformats.org/drawingml/2006/main" noChangeAspect="1"/>
+                  </wp:cNvGraphicFramePr>
+                  <a:graphic xmlns:a="http://schemas.openxmlformats.org/drawingml/2006/main">
+                    <a:graphicData uri="http://schemas.openxmlformats.org/drawingml/2006/picture">
+                      <pic:pic xmlns:pic="http://schemas.openxmlformats.org/drawingml/2006/picture">
+                        <pic:nvPicPr>
+                          <pic:cNvPr id="19" name="Picture 19" descr="Снимок экрана 2025-04-30 в 13.28.47"/>
+                          <pic:cNvPicPr>
+                            <a:picLocks noChangeAspect="1"/>
+                          </pic:cNvPicPr>
+                        </pic:nvPicPr>
+                        <pic:blipFill>
+                          <a:blip r:embed="rId28"/>
+                          <a:stretch>
+                            <a:fillRect/>
+                          </a:stretch>
+                        </pic:blipFill>
+                        <pic:spPr>
+                          <a:xfrm>
+                            <a:off x="0" y="0"/>
+                            <a:ext cx="6305550" cy="8058150"/>
+                          </a:xfrm>
+                          <a:prstGeom prst="rect">
+                            <a:avLst/>
+                          </a:prstGeom>
+                        </pic:spPr>
+                      </pic:pic>
+                    </a:graphicData>
+                  </a:graphic>
+                </wp:inline>
+              </w:drawing>
+            </w:r>
+            <w:r>
+              <w:rPr>
+                <w:rFonts w:hint="default"/>
+                <w:lang w:val="en-US"/>
+              </w:rPr>
+              <w:drawing>
+                <wp:inline distT="0" distB="0" distL="114300" distR="114300">
+                  <wp:extent cx="6320155" cy="7834630"/>
+                  <wp:effectExtent l="0" t="0" r="4445" b="13970"/>
+                  <wp:docPr id="20" name="Picture 20" descr="Снимок экрана 2025-04-30 в 13.29.00"/>
+                  <wp:cNvGraphicFramePr>
+                    <a:graphicFrameLocks xmlns:a="http://schemas.openxmlformats.org/drawingml/2006/main" noChangeAspect="1"/>
+                  </wp:cNvGraphicFramePr>
+                  <a:graphic xmlns:a="http://schemas.openxmlformats.org/drawingml/2006/main">
+                    <a:graphicData uri="http://schemas.openxmlformats.org/drawingml/2006/picture">
+                      <pic:pic xmlns:pic="http://schemas.openxmlformats.org/drawingml/2006/picture">
+                        <pic:nvPicPr>
+                          <pic:cNvPr id="20" name="Picture 20" descr="Снимок экрана 2025-04-30 в 13.29.00"/>
+                          <pic:cNvPicPr>
+                            <a:picLocks noChangeAspect="1"/>
+                          </pic:cNvPicPr>
+                        </pic:nvPicPr>
+                        <pic:blipFill>
+                          <a:blip r:embed="rId29"/>
+                          <a:stretch>
+                            <a:fillRect/>
+                          </a:stretch>
+                        </pic:blipFill>
+                        <pic:spPr>
+                          <a:xfrm>
+                            <a:off x="0" y="0"/>
+                            <a:ext cx="6320155" cy="7834630"/>
+                          </a:xfrm>
+                          <a:prstGeom prst="rect">
+                            <a:avLst/>
+                          </a:prstGeom>
+                        </pic:spPr>
+                      </pic:pic>
+                    </a:graphicData>
+                  </a:graphic>
+                </wp:inline>
+              </w:drawing>
+            </w:r>
+            <w:r>
+              <w:rPr>
+                <w:rFonts w:hint="default"/>
+                <w:lang w:val="en-US"/>
+              </w:rPr>
+              <w:drawing>
+                <wp:inline distT="0" distB="0" distL="114300" distR="114300">
+                  <wp:extent cx="6322695" cy="5063490"/>
+                  <wp:effectExtent l="0" t="0" r="1905" b="16510"/>
+                  <wp:docPr id="21" name="Picture 21" descr="Снимок экрана 2025-04-30 в 13.29.10"/>
+                  <wp:cNvGraphicFramePr>
+                    <a:graphicFrameLocks xmlns:a="http://schemas.openxmlformats.org/drawingml/2006/main" noChangeAspect="1"/>
+                  </wp:cNvGraphicFramePr>
+                  <a:graphic xmlns:a="http://schemas.openxmlformats.org/drawingml/2006/main">
+                    <a:graphicData uri="http://schemas.openxmlformats.org/drawingml/2006/picture">
+                      <pic:pic xmlns:pic="http://schemas.openxmlformats.org/drawingml/2006/picture">
+                        <pic:nvPicPr>
+                          <pic:cNvPr id="21" name="Picture 21" descr="Снимок экрана 2025-04-30 в 13.29.10"/>
+                          <pic:cNvPicPr>
+                            <a:picLocks noChangeAspect="1"/>
+                          </pic:cNvPicPr>
+                        </pic:nvPicPr>
+                        <pic:blipFill>
+                          <a:blip r:embed="rId30"/>
+                          <a:stretch>
+                            <a:fillRect/>
+                          </a:stretch>
+                        </pic:blipFill>
+                        <pic:spPr>
+                          <a:xfrm>
+                            <a:off x="0" y="0"/>
+                            <a:ext cx="6322695" cy="5063490"/>
+                          </a:xfrm>
+                          <a:prstGeom prst="rect">
+                            <a:avLst/>
+                          </a:prstGeom>
+                        </pic:spPr>
+                      </pic:pic>
+                    </a:graphicData>
+                  </a:graphic>
+                </wp:inline>
+              </w:drawing>
+            </w:r>
           </w:p>
         </w:tc>
       </w:tr>
@@ -4409,7 +4864,54 @@
               <w:spacing w:after="0" w:line="276" w:lineRule="auto"/>
               <w:contextualSpacing/>
               <w:jc w:val="both"/>
-            </w:pPr>
+              <w:rPr>
+                <w:rFonts w:hint="default"/>
+                <w:lang w:val="en-US"/>
+              </w:rPr>
+            </w:pPr>
+            <w:r>
+              <w:rPr>
+                <w:rFonts w:hint="default"/>
+                <w:lang w:val="en-US"/>
+              </w:rPr>
+              <w:drawing>
+                <wp:inline distT="0" distB="0" distL="114300" distR="114300">
+                  <wp:extent cx="6320790" cy="936625"/>
+                  <wp:effectExtent l="0" t="0" r="3810" b="3175"/>
+                  <wp:docPr id="22" name="Picture 22" descr="Снимок экрана 2025-04-30 в 13.29.53"/>
+                  <wp:cNvGraphicFramePr>
+                    <a:graphicFrameLocks xmlns:a="http://schemas.openxmlformats.org/drawingml/2006/main" noChangeAspect="1"/>
+                  </wp:cNvGraphicFramePr>
+                  <a:graphic xmlns:a="http://schemas.openxmlformats.org/drawingml/2006/main">
+                    <a:graphicData uri="http://schemas.openxmlformats.org/drawingml/2006/picture">
+                      <pic:pic xmlns:pic="http://schemas.openxmlformats.org/drawingml/2006/picture">
+                        <pic:nvPicPr>
+                          <pic:cNvPr id="22" name="Picture 22" descr="Снимок экрана 2025-04-30 в 13.29.53"/>
+                          <pic:cNvPicPr>
+                            <a:picLocks noChangeAspect="1"/>
+                          </pic:cNvPicPr>
+                        </pic:nvPicPr>
+                        <pic:blipFill>
+                          <a:blip r:embed="rId31"/>
+                          <a:stretch>
+                            <a:fillRect/>
+                          </a:stretch>
+                        </pic:blipFill>
+                        <pic:spPr>
+                          <a:xfrm>
+                            <a:off x="0" y="0"/>
+                            <a:ext cx="6320790" cy="936625"/>
+                          </a:xfrm>
+                          <a:prstGeom prst="rect">
+                            <a:avLst/>
+                          </a:prstGeom>
+                        </pic:spPr>
+                      </pic:pic>
+                    </a:graphicData>
+                  </a:graphic>
+                </wp:inline>
+              </w:drawing>
+            </w:r>
           </w:p>
         </w:tc>
       </w:tr>
@@ -4870,7 +5372,7 @@
                           </pic:cNvPicPr>
                         </pic:nvPicPr>
                         <pic:blipFill>
-                          <a:blip r:embed="rId21">
+                          <a:blip r:embed="rId32">
                             <a:extLst>
                               <a:ext uri="{28A0092B-C50C-407E-A947-70E740481C1C}">
                                 <a14:useLocalDpi xmlns:a14="http://schemas.microsoft.com/office/drawing/2010/main" val="0"/>
@@ -5163,8 +5665,8 @@
         </w:tblCellMar>
       </w:tblPr>
       <w:tblGrid>
-        <w:gridCol w:w="242"/>
-        <w:gridCol w:w="9907"/>
+        <w:gridCol w:w="222"/>
+        <w:gridCol w:w="9936"/>
       </w:tblGrid>
       <w:tr>
         <w:tc>
@@ -5347,7 +5849,54 @@
               <w:spacing w:after="0" w:line="276" w:lineRule="auto"/>
               <w:contextualSpacing/>
               <w:jc w:val="both"/>
-            </w:pPr>
+              <w:rPr>
+                <w:rFonts w:hint="default"/>
+                <w:lang w:val="ru-RU"/>
+              </w:rPr>
+            </w:pPr>
+            <w:r>
+              <w:rPr>
+                <w:rFonts w:hint="default"/>
+                <w:lang w:val="ru-RU"/>
+              </w:rPr>
+              <w:drawing>
+                <wp:inline distT="0" distB="0" distL="114300" distR="114300">
+                  <wp:extent cx="4589145" cy="6867525"/>
+                  <wp:effectExtent l="0" t="0" r="8255" b="15875"/>
+                  <wp:docPr id="23" name="Picture 23" descr="Снимок экрана 2025-04-30 в 13.37.29"/>
+                  <wp:cNvGraphicFramePr>
+                    <a:graphicFrameLocks xmlns:a="http://schemas.openxmlformats.org/drawingml/2006/main" noChangeAspect="1"/>
+                  </wp:cNvGraphicFramePr>
+                  <a:graphic xmlns:a="http://schemas.openxmlformats.org/drawingml/2006/main">
+                    <a:graphicData uri="http://schemas.openxmlformats.org/drawingml/2006/picture">
+                      <pic:pic xmlns:pic="http://schemas.openxmlformats.org/drawingml/2006/picture">
+                        <pic:nvPicPr>
+                          <pic:cNvPr id="23" name="Picture 23" descr="Снимок экрана 2025-04-30 в 13.37.29"/>
+                          <pic:cNvPicPr>
+                            <a:picLocks noChangeAspect="1"/>
+                          </pic:cNvPicPr>
+                        </pic:nvPicPr>
+                        <pic:blipFill>
+                          <a:blip r:embed="rId33"/>
+                          <a:stretch>
+                            <a:fillRect/>
+                          </a:stretch>
+                        </pic:blipFill>
+                        <pic:spPr>
+                          <a:xfrm>
+                            <a:off x="0" y="0"/>
+                            <a:ext cx="4589145" cy="6867525"/>
+                          </a:xfrm>
+                          <a:prstGeom prst="rect">
+                            <a:avLst/>
+                          </a:prstGeom>
+                        </pic:spPr>
+                      </pic:pic>
+                    </a:graphicData>
+                  </a:graphic>
+                </wp:inline>
+              </w:drawing>
+            </w:r>
           </w:p>
         </w:tc>
       </w:tr>
@@ -5420,7 +5969,99 @@
               <w:spacing w:after="0" w:line="276" w:lineRule="auto"/>
               <w:contextualSpacing/>
               <w:jc w:val="both"/>
-            </w:pPr>
+              <w:rPr>
+                <w:rFonts w:hint="default"/>
+                <w:lang w:val="ru-RU"/>
+              </w:rPr>
+            </w:pPr>
+            <w:r>
+              <w:rPr>
+                <w:rFonts w:hint="default"/>
+                <w:lang w:val="ru-RU"/>
+              </w:rPr>
+              <w:drawing>
+                <wp:inline distT="0" distB="0" distL="114300" distR="114300">
+                  <wp:extent cx="6148705" cy="345440"/>
+                  <wp:effectExtent l="0" t="0" r="23495" b="10160"/>
+                  <wp:docPr id="24" name="Picture 24" descr="Снимок экрана 2025-04-30 в 13.37.52"/>
+                  <wp:cNvGraphicFramePr>
+                    <a:graphicFrameLocks xmlns:a="http://schemas.openxmlformats.org/drawingml/2006/main" noChangeAspect="1"/>
+                  </wp:cNvGraphicFramePr>
+                  <a:graphic xmlns:a="http://schemas.openxmlformats.org/drawingml/2006/main">
+                    <a:graphicData uri="http://schemas.openxmlformats.org/drawingml/2006/picture">
+                      <pic:pic xmlns:pic="http://schemas.openxmlformats.org/drawingml/2006/picture">
+                        <pic:nvPicPr>
+                          <pic:cNvPr id="24" name="Picture 24" descr="Снимок экрана 2025-04-30 в 13.37.52"/>
+                          <pic:cNvPicPr>
+                            <a:picLocks noChangeAspect="1"/>
+                          </pic:cNvPicPr>
+                        </pic:nvPicPr>
+                        <pic:blipFill>
+                          <a:blip r:embed="rId34"/>
+                          <a:stretch>
+                            <a:fillRect/>
+                          </a:stretch>
+                        </pic:blipFill>
+                        <pic:spPr>
+                          <a:xfrm>
+                            <a:off x="0" y="0"/>
+                            <a:ext cx="6148705" cy="345440"/>
+                          </a:xfrm>
+                          <a:prstGeom prst="rect">
+                            <a:avLst/>
+                          </a:prstGeom>
+                        </pic:spPr>
+                      </pic:pic>
+                    </a:graphicData>
+                  </a:graphic>
+                </wp:inline>
+              </w:drawing>
+            </w:r>
+            <w:r>
+              <w:rPr>
+                <w:rFonts w:hint="default"/>
+                <w:lang w:val="ru-RU"/>
+              </w:rPr>
+              <w:drawing>
+                <wp:inline distT="0" distB="0" distL="114300" distR="114300">
+                  <wp:extent cx="6167120" cy="1567815"/>
+                  <wp:effectExtent l="0" t="0" r="5080" b="6985"/>
+                  <wp:docPr id="25" name="Picture 25" descr="Снимок экрана 2025-04-30 в 13.38.41"/>
+                  <wp:cNvGraphicFramePr>
+                    <a:graphicFrameLocks xmlns:a="http://schemas.openxmlformats.org/drawingml/2006/main" noChangeAspect="1"/>
+                  </wp:cNvGraphicFramePr>
+                  <a:graphic xmlns:a="http://schemas.openxmlformats.org/drawingml/2006/main">
+                    <a:graphicData uri="http://schemas.openxmlformats.org/drawingml/2006/picture">
+                      <pic:pic xmlns:pic="http://schemas.openxmlformats.org/drawingml/2006/picture">
+                        <pic:nvPicPr>
+                          <pic:cNvPr id="25" name="Picture 25" descr="Снимок экрана 2025-04-30 в 13.38.41"/>
+                          <pic:cNvPicPr>
+                            <a:picLocks noChangeAspect="1"/>
+                          </pic:cNvPicPr>
+                        </pic:nvPicPr>
+                        <pic:blipFill>
+                          <a:blip r:embed="rId35"/>
+                          <a:stretch>
+                            <a:fillRect/>
+                          </a:stretch>
+                        </pic:blipFill>
+                        <pic:spPr>
+                          <a:xfrm>
+                            <a:off x="0" y="0"/>
+                            <a:ext cx="6167120" cy="1567815"/>
+                          </a:xfrm>
+                          <a:prstGeom prst="rect">
+                            <a:avLst/>
+                          </a:prstGeom>
+                        </pic:spPr>
+                      </pic:pic>
+                    </a:graphicData>
+                  </a:graphic>
+                </wp:inline>
+              </w:drawing>
+            </w:r>
+            <w:bookmarkStart w:id="0" w:name="_GoBack"/>
+            <w:bookmarkEnd w:id="0"/>
           </w:p>
         </w:tc>
       </w:tr>
@@ -5473,7 +6114,7 @@
     <w:sdtPr>
       <w:id w:val="-1"/>
       <w:docPartObj>
-        <w:docPartGallery w:val="AutoText"/>
+        <w:docPartGallery w:val="autotext"/>
       </w:docPartObj>
     </w:sdtPr>
     <w:sdtContent>
@@ -6941,7 +7582,7 @@
 </file>
 
 <file path=customXml/item1.xml><?xml version="1.0" encoding="utf-8"?>
-<b:Sources xmlns:b="http://schemas.openxmlformats.org/officeDocument/2006/bibliography" xmlns="http://schemas.openxmlformats.org/officeDocument/2006/bibliography" SelectedStyle="\APASixthEditionOfficeOnline.xsl" Version="6" StyleName="APA"/>
+<b:Sources xmlns:b="http://schemas.openxmlformats.org/officeDocument/2006/bibliography" xmlns="http://schemas.openxmlformats.org/officeDocument/2006/bibliography" StyleName="APA" SelectedStyle="\APASixthEditionOfficeOnline.xsl" Version="6"/>
 </file>
 
 <file path=customXml/itemProps1.xml><?xml version="1.0" encoding="utf-8"?>

</xml_diff>